<commit_message>
Update Arbitrary Linescan Instructions.docx
</commit_message>
<xml_diff>
--- a/Arbitrary Linescan Instructions.docx
+++ b/Arbitrary Linescan Instructions.docx
@@ -77,7 +77,13 @@
         <w:t xml:space="preserve"> Scan</w:t>
       </w:r>
       <w:r>
-        <w:t>), navigate until the desired blood vessel is in view and positioned on the focal plane</w:t>
+        <w:t xml:space="preserve">), navigate until the desired blood vessel is in view and </w:t>
+      </w:r>
+      <w:r>
+        <w:t>well-</w:t>
+      </w:r>
+      <w:r>
+        <w:t>positioned on the focal plane</w:t>
       </w:r>
     </w:p>
     <w:p>
@@ -178,6 +184,9 @@
       <w:r>
         <w:t>Click "Edit ROIs"</w:t>
       </w:r>
+      <w:r>
+        <w:t xml:space="preserve"> to open ROI group editor window</w:t>
+      </w:r>
     </w:p>
     <w:p>
       <w:pPr>
@@ -190,6 +199,9 @@
       <w:r>
         <w:t>Delete any existing lines/pauses</w:t>
       </w:r>
+      <w:r>
+        <w:t xml:space="preserve"> (panel on the right)</w:t>
+      </w:r>
     </w:p>
     <w:p>
       <w:pPr>
@@ -202,6 +214,9 @@
       <w:r>
         <w:t>Delete any existing image snapshot layers</w:t>
       </w:r>
+      <w:r>
+        <w:t xml:space="preserve"> (panel on the bottom)</w:t>
+      </w:r>
     </w:p>
     <w:p>
       <w:pPr>
@@ -215,7 +230,15 @@
         <w:t>Uncheck and check Live Image</w:t>
       </w:r>
       <w:r>
-        <w:t xml:space="preserve">, then select your vessel channel (e.g. </w:t>
+        <w:t>, then select your vessel channel (</w:t>
+      </w:r>
+      <w:proofErr w:type="gramStart"/>
+      <w:r>
+        <w:t>e.g.</w:t>
+      </w:r>
+      <w:proofErr w:type="gramEnd"/>
+      <w:r>
+        <w:t xml:space="preserve"> </w:t>
       </w:r>
       <w:r>
         <w:t>CH4</w:t>
@@ -279,6 +302,24 @@
       <w:pPr>
         <w:pStyle w:val="ListParagraph"/>
         <w:numPr>
+          <w:ilvl w:val="1"/>
+          <w:numId w:val="1"/>
+        </w:numPr>
+      </w:pPr>
+      <w:r>
+        <w:t xml:space="preserve">Convention: Draw the line </w:t>
+      </w:r>
+      <w:r>
+        <w:t xml:space="preserve">in the direction of </w:t>
+      </w:r>
+      <w:r>
+        <w:t>larger branch to smaller branch – this way, arteries will have a negative slope (and S-shape curve during “focus”) and veins will have a positive slope (and Z-shape curve during “focus”)</w:t>
+      </w:r>
+    </w:p>
+    <w:p>
+      <w:pPr>
+        <w:pStyle w:val="ListParagraph"/>
+        <w:numPr>
           <w:ilvl w:val="0"/>
           <w:numId w:val="1"/>
         </w:numPr>
@@ -293,7 +334,13 @@
         <w:t>pause</w:t>
       </w:r>
       <w:r>
-        <w:t xml:space="preserve"> (pauses allow time for the scan to return home or to the next line)</w:t>
+        <w:t xml:space="preserve"> (pauses allow time for the scan to </w:t>
+      </w:r>
+      <w:r>
+        <w:t>position itself for the next line</w:t>
+      </w:r>
+      <w:r>
+        <w:t>)</w:t>
       </w:r>
     </w:p>
     <w:p>
@@ -352,6 +399,9 @@
       <w:r>
         <w:t xml:space="preserve"> for the new line and pause.</w:t>
       </w:r>
+      <w:r>
+        <w:t xml:space="preserve"> (The snapshot-based method is more recommended – M.I.)</w:t>
+      </w:r>
     </w:p>
     <w:p>
       <w:pPr>
@@ -367,6 +417,17 @@
       <w:r>
         <w:t>Grab the desired # of frames</w:t>
       </w:r>
+      <w:r>
+        <w:t xml:space="preserve"> (</w:t>
+      </w:r>
+      <w:proofErr w:type="gramStart"/>
+      <w:r>
+        <w:t>e.g.</w:t>
+      </w:r>
+      <w:proofErr w:type="gramEnd"/>
+      <w:r>
+        <w:t xml:space="preserve"> a 30 s acquisition at 0.5 ms/line = 60,000 frames)</w:t>
+      </w:r>
     </w:p>
     <w:p>
       <w:pPr>
@@ -377,7 +438,13 @@
         </w:numPr>
       </w:pPr>
       <w:r>
-        <w:t>Verify that the following files were saved from the linescan:</w:t>
+        <w:t xml:space="preserve">Verify that the following files were saved from the </w:t>
+      </w:r>
+      <w:r>
+        <w:t>line scan</w:t>
+      </w:r>
+      <w:r>
+        <w:t>:</w:t>
       </w:r>
     </w:p>
     <w:p>
@@ -425,19 +492,15 @@
         </w:numPr>
       </w:pPr>
       <w:r>
-        <w:t>...ref.dat (not needed)</w:t>
-      </w:r>
-    </w:p>
-    <w:p>
-      <w:pPr>
-        <w:pStyle w:val="ListParagraph"/>
-        <w:numPr>
-          <w:ilvl w:val="1"/>
-          <w:numId w:val="1"/>
-        </w:numPr>
-      </w:pPr>
-      <w:r>
-        <w:t>….tif (optional – for snapshot-based vessel diameter measurement)</w:t>
+        <w:t>….</w:t>
+      </w:r>
+      <w:proofErr w:type="spellStart"/>
+      <w:r>
+        <w:t>tif</w:t>
+      </w:r>
+      <w:proofErr w:type="spellEnd"/>
+      <w:r>
+        <w:t xml:space="preserve"> (optional – for snapshot-based vessel diameter measurement)</w:t>
       </w:r>
     </w:p>
     <w:p>
@@ -512,7 +575,21 @@
         </w:numPr>
       </w:pPr>
       <w:r>
-        <w:t>Add paths to Matlab (Home&gt;Set Path&gt;Add with subfolders&gt;[Blood-flow</w:t>
+        <w:t xml:space="preserve">Add paths to </w:t>
+      </w:r>
+      <w:r>
+        <w:t>MATLAB</w:t>
+      </w:r>
+      <w:r>
+        <w:t xml:space="preserve"> (Home&gt;Set Path&gt;Add with subfolders</w:t>
+      </w:r>
+      <w:proofErr w:type="gramStart"/>
+      <w:r>
+        <w:t>&gt;[</w:t>
+      </w:r>
+      <w:proofErr w:type="gramEnd"/>
+      <w:r>
+        <w:t>Blood-flow</w:t>
       </w:r>
       <w:r>
         <w:t xml:space="preserve"> folder</w:t>
@@ -530,7 +607,47 @@
         </w:numPr>
       </w:pPr>
       <w:r>
-        <w:t>Run ArbitraryLinescanPreprocess()</w:t>
+        <w:t>D</w:t>
+      </w:r>
+      <w:r>
+        <w:t xml:space="preserve">ownload and add paths </w:t>
+      </w:r>
+      <w:r>
+        <w:t>for</w:t>
+      </w:r>
+      <w:r>
+        <w:t xml:space="preserve"> Pixel-To-Micron (</w:t>
+      </w:r>
+      <w:r>
+        <w:t>https://github.com/sn-lab/Pixel-to-Micron</w:t>
+      </w:r>
+      <w:r>
+        <w:t>)</w:t>
+      </w:r>
+    </w:p>
+    <w:p>
+      <w:pPr>
+        <w:pStyle w:val="ListParagraph"/>
+        <w:numPr>
+          <w:ilvl w:val="0"/>
+          <w:numId w:val="3"/>
+        </w:numPr>
+      </w:pPr>
+      <w:r>
+        <w:t xml:space="preserve">Run </w:t>
+      </w:r>
+      <w:proofErr w:type="spellStart"/>
+      <w:proofErr w:type="gramStart"/>
+      <w:r>
+        <w:t>ArbitraryLinescanPreprocess</w:t>
+      </w:r>
+      <w:proofErr w:type="spellEnd"/>
+      <w:r>
+        <w:t>(</w:t>
+      </w:r>
+      <w:proofErr w:type="gramEnd"/>
+      <w:r>
+        <w:t>)</w:t>
       </w:r>
     </w:p>
     <w:p>
@@ -569,7 +686,22 @@
         </w:numPr>
       </w:pPr>
       <w:r>
-        <w:t xml:space="preserve">OBJECTIVE: Objective used (must match on listed in </w:t>
+        <w:t>OBJECTIVE: Objective used (must match</w:t>
+      </w:r>
+      <w:r>
+        <w:t xml:space="preserve"> exactly to one</w:t>
+      </w:r>
+      <w:r>
+        <w:t xml:space="preserve"> listed in</w:t>
+      </w:r>
+      <w:r>
+        <w:t xml:space="preserve"> the</w:t>
+      </w:r>
+      <w:r>
+        <w:t xml:space="preserve"> </w:t>
+      </w:r>
+      <w:r>
+        <w:t>Pixel-To-Micron conversion factors spreadsheet)</w:t>
       </w:r>
     </w:p>
     <w:p>
@@ -581,7 +713,28 @@
         </w:numPr>
       </w:pPr>
       <w:r>
+        <w:lastRenderedPageBreak/>
         <w:t>VESSEL CHANNEL: Imaging channel with vasculature label</w:t>
+      </w:r>
+      <w:r>
+        <w:t>, only including saved channels (</w:t>
+      </w:r>
+      <w:proofErr w:type="gramStart"/>
+      <w:r>
+        <w:t>e.g.</w:t>
+      </w:r>
+      <w:proofErr w:type="gramEnd"/>
+      <w:r>
+        <w:t xml:space="preserve"> if channel 4 is the vessel channel but you only saved channels [2,3,4], your vessel label is in the 3</w:t>
+      </w:r>
+      <w:r>
+        <w:rPr>
+          <w:vertAlign w:val="superscript"/>
+        </w:rPr>
+        <w:t>rd</w:t>
+      </w:r>
+      <w:r>
+        <w:t xml:space="preserve"> channel)</w:t>
       </w:r>
     </w:p>
     <w:p>
@@ -608,10 +761,7 @@
         </w:numPr>
       </w:pPr>
       <w:r>
-        <w:t xml:space="preserve">VESSEL WIDTH (LINESCAN): whether to use a Line Scan drawn across the vessel to estimate the </w:t>
-      </w:r>
-      <w:r>
-        <w:t>diameter of the vessel being scanned</w:t>
+        <w:t>VESSEL WIDTH (LINESCAN): whether to use a Line Scan drawn across the vessel to estimate the diameter of the vessel being scanned</w:t>
       </w:r>
     </w:p>
     <w:p>
@@ -623,11 +773,10 @@
         </w:numPr>
       </w:pPr>
       <w:r>
-        <w:lastRenderedPageBreak/>
         <w:t xml:space="preserve">NEAR LINE MICRONS: The maximum distance away (in microns) the actual scanner position can be from a drawn Line Scan ROI to be included in that line scan data (the scan position can </w:t>
       </w:r>
       <w:r>
-        <w:t>sometimes turn too far away from the line, especially at the ends of the line, which for small vessels can mean that the scan moves off of the vessel entirely)</w:t>
+        <w:t>sometimes turn too far away from the line, especially at the ends of the line, which for small vessels can mean that the scan moves off the vessel entirely)</w:t>
       </w:r>
     </w:p>
     <w:p>
@@ -639,7 +788,13 @@
         </w:numPr>
       </w:pPr>
       <w:r>
-        <w:t xml:space="preserve">NEAR DIAMETER MICRONS: Similar to above, but for line scans used to estimate vessel diameter (since </w:t>
+        <w:t xml:space="preserve">NEAR DIAMETER MICRONS: </w:t>
+      </w:r>
+      <w:r>
+        <w:t>Like</w:t>
+      </w:r>
+      <w:r>
+        <w:t xml:space="preserve"> above, but for line scans used to estimate vessel diameter (since </w:t>
       </w:r>
       <w:r>
         <w:t>diameter</w:t>
@@ -648,7 +803,13 @@
         <w:t xml:space="preserve"> line ROI is drawn orthogonal to the vessel orientation, the scan position doesn’t need to as close to the line </w:t>
       </w:r>
       <w:r>
-        <w:t>ROI in order to still be scanning/crossing the vessel)</w:t>
+        <w:t xml:space="preserve">ROI </w:t>
+      </w:r>
+      <w:r>
+        <w:t>to</w:t>
+      </w:r>
+      <w:r>
+        <w:t xml:space="preserve"> still be scanning/crossing the vessel)</w:t>
       </w:r>
     </w:p>
     <w:p>
@@ -660,7 +821,19 @@
         </w:numPr>
       </w:pPr>
       <w:r>
-        <w:t>Navigate to an aribratrary linescan data folder, select the …pmt.dat file</w:t>
+        <w:t xml:space="preserve">Navigate to an </w:t>
+      </w:r>
+      <w:r>
+        <w:t>arbitrary</w:t>
+      </w:r>
+      <w:r>
+        <w:t xml:space="preserve"> </w:t>
+      </w:r>
+      <w:r>
+        <w:t>line scan</w:t>
+      </w:r>
+      <w:r>
+        <w:t xml:space="preserve"> data folder, select the …pmt.dat file</w:t>
       </w:r>
     </w:p>
     <w:p>
@@ -696,7 +869,15 @@
         <w:t xml:space="preserve"> Navigate to and select the single frame snapshot</w:t>
       </w:r>
       <w:r>
-        <w:t xml:space="preserve"> associated with the line scan. If there is only one .tif file in</w:t>
+        <w:t xml:space="preserve"> associated with the line scan. If there is only one .</w:t>
+      </w:r>
+      <w:proofErr w:type="spellStart"/>
+      <w:r>
+        <w:t>tif</w:t>
+      </w:r>
+      <w:proofErr w:type="spellEnd"/>
+      <w:r>
+        <w:t xml:space="preserve"> file in</w:t>
       </w:r>
       <w:r>
         <w:t xml:space="preserve"> the same folder as the rest of the line scan data</w:t>
@@ -759,7 +940,15 @@
         </w:numPr>
       </w:pPr>
       <w:r>
-        <w:t>Results window: results of the line scan, including measurements need to continue with the blood-flow velocity pipeline (e.g. microns/pixel, ms/line)</w:t>
+        <w:t>Results window: results of the line scan, including measurements need to continue with the blood-flow velocity pipeline (</w:t>
+      </w:r>
+      <w:proofErr w:type="gramStart"/>
+      <w:r>
+        <w:t>e.g.</w:t>
+      </w:r>
+      <w:proofErr w:type="gramEnd"/>
+      <w:r>
+        <w:t xml:space="preserve"> microns/pixel, ms/line)</w:t>
       </w:r>
       <w:r>
         <w:t>. These results are also saved in a .mat file in the source data folder.</w:t>
@@ -774,7 +963,20 @@
         </w:numPr>
       </w:pPr>
       <w:r>
-        <w:t>Run extractVelTiffShared()</w:t>
+        <w:t xml:space="preserve">Run </w:t>
+      </w:r>
+      <w:proofErr w:type="spellStart"/>
+      <w:proofErr w:type="gramStart"/>
+      <w:r>
+        <w:t>extractVelTiffShared</w:t>
+      </w:r>
+      <w:proofErr w:type="spellEnd"/>
+      <w:r>
+        <w:t>(</w:t>
+      </w:r>
+      <w:proofErr w:type="gramEnd"/>
+      <w:r>
+        <w:t>)</w:t>
       </w:r>
     </w:p>
     <w:p>
@@ -786,7 +988,23 @@
         </w:numPr>
       </w:pPr>
       <w:r>
-        <w:t>Navigate to the .tif file created from ArbitraryLinescanPreprocess (filename starts with “AL1”</w:t>
+        <w:t>Navigate to the .</w:t>
+      </w:r>
+      <w:proofErr w:type="spellStart"/>
+      <w:r>
+        <w:t>tif</w:t>
+      </w:r>
+      <w:proofErr w:type="spellEnd"/>
+      <w:r>
+        <w:t xml:space="preserve"> file created from </w:t>
+      </w:r>
+      <w:proofErr w:type="spellStart"/>
+      <w:r>
+        <w:t>ArbitraryLinescanPreprocess</w:t>
+      </w:r>
+      <w:proofErr w:type="spellEnd"/>
+      <w:r>
+        <w:t xml:space="preserve"> (filename starts with “AL1”</w:t>
       </w:r>
       <w:r>
         <w:t>, containing line scan data linearized to the blood-flow ROI)</w:t>
@@ -822,7 +1040,23 @@
         </w:numPr>
       </w:pPr>
       <w:r>
-        <w:t>Run view_velocities_save_data()</w:t>
+        <w:t xml:space="preserve">Run </w:t>
+      </w:r>
+      <w:proofErr w:type="spellStart"/>
+      <w:r>
+        <w:t>view_velocities_save_</w:t>
+      </w:r>
+      <w:proofErr w:type="gramStart"/>
+      <w:r>
+        <w:t>data</w:t>
+      </w:r>
+      <w:proofErr w:type="spellEnd"/>
+      <w:r>
+        <w:t>(</w:t>
+      </w:r>
+      <w:proofErr w:type="gramEnd"/>
+      <w:r>
+        <w:t>)</w:t>
       </w:r>
     </w:p>
     <w:p>
@@ -840,7 +1074,19 @@
     <w:p/>
     <w:p>
       <w:r>
-        <w:t>-9/21/22, mdi22@cornell.edu</w:t>
+        <w:t>-</w:t>
+      </w:r>
+      <w:r>
+        <w:t>updated 10</w:t>
+      </w:r>
+      <w:r>
+        <w:t>/</w:t>
+      </w:r>
+      <w:r>
+        <w:t>3</w:t>
+      </w:r>
+      <w:r>
+        <w:t>/22, mdi22@cornell.edu</w:t>
       </w:r>
     </w:p>
     <w:sectPr>

</xml_diff>

<commit_message>
Update instructions; possible mac bugfix
</commit_message>
<xml_diff>
--- a/Arbitrary Linescan Instructions.docx
+++ b/Arbitrary Linescan Instructions.docx
@@ -639,7 +639,10 @@
       <w:proofErr w:type="spellStart"/>
       <w:proofErr w:type="gramStart"/>
       <w:r>
-        <w:t>ArbitraryLinescanPreprocess</w:t>
+        <w:t>a</w:t>
+      </w:r>
+      <w:r>
+        <w:t>rbitraryLinescanPreprocess</w:t>
       </w:r>
       <w:proofErr w:type="spellEnd"/>
       <w:r>

</xml_diff>